<commit_message>
stone_fir: 电商项目v1.0: day8: 详细设计文档 1
</commit_message>
<xml_diff>
--- a/stone_fir_tech_notes/电商项目v1.0/6. 概要设计文档/01_电商系统v1.0版本概要设计文档.docx
+++ b/stone_fir_tech_notes/电商项目v1.0/6. 概要设计文档/01_电商系统v1.0版本概要设计文档.docx
@@ -1012,8 +1012,6 @@
           <w:szCs w:val="24"/>
         </w:rPr>
       </w:pPr>
-      <w:bookmarkStart w:id="0" w:name="_GoBack"/>
-      <w:bookmarkEnd w:id="0"/>
       <w:r>
         <w:rPr>
           <w:rFonts w:hint="default"/>
@@ -1325,9 +1323,9 @@
         </w:rPr>
         <w:drawing>
           <wp:inline distT="0" distB="0" distL="114300" distR="114300">
-            <wp:extent cx="5274310" cy="4314190"/>
+            <wp:extent cx="2628265" cy="4520565"/>
             <wp:effectExtent l="0" t="0" r="0" b="0"/>
-            <wp:docPr id="12" name="图片 12" descr="10_线上环境配置图"/>
+            <wp:docPr id="2" name="图片 2" descr="10_线上环境配置图"/>
             <wp:cNvGraphicFramePr>
               <a:graphicFrameLocks xmlns:a="http://schemas.openxmlformats.org/drawingml/2006/main" noChangeAspect="1"/>
             </wp:cNvGraphicFramePr>
@@ -1335,7 +1333,7 @@
               <a:graphicData uri="http://schemas.openxmlformats.org/drawingml/2006/picture">
                 <pic:pic xmlns:pic="http://schemas.openxmlformats.org/drawingml/2006/picture">
                   <pic:nvPicPr>
-                    <pic:cNvPr id="12" name="图片 12" descr="10_线上环境配置图"/>
+                    <pic:cNvPr id="2" name="图片 2" descr="10_线上环境配置图"/>
                     <pic:cNvPicPr>
                       <a:picLocks noChangeAspect="1"/>
                     </pic:cNvPicPr>
@@ -1349,7 +1347,7 @@
                   <pic:spPr>
                     <a:xfrm>
                       <a:off x="0" y="0"/>
-                      <a:ext cx="5274310" cy="4314190"/>
+                      <a:ext cx="2628265" cy="4520565"/>
                     </a:xfrm>
                     <a:prstGeom prst="rect">
                       <a:avLst/>
@@ -1361,6 +1359,8 @@
           </wp:inline>
         </w:drawing>
       </w:r>
+      <w:bookmarkStart w:id="0" w:name="_GoBack"/>
+      <w:bookmarkEnd w:id="0"/>
     </w:p>
     <w:sectPr>
       <w:pgSz w:w="11906" w:h="16838"/>
@@ -1485,7 +1485,7 @@
     <w:lsdException w:unhideWhenUsed="0" w:uiPriority="0" w:semiHidden="0" w:name="HTML Sample"/>
     <w:lsdException w:unhideWhenUsed="0" w:uiPriority="0" w:semiHidden="0" w:name="HTML Typewriter"/>
     <w:lsdException w:unhideWhenUsed="0" w:uiPriority="0" w:semiHidden="0" w:name="HTML Variable"/>
-    <w:lsdException w:unhideWhenUsed="0" w:uiPriority="0" w:name="Normal Table"/>
+    <w:lsdException w:qFormat="1" w:unhideWhenUsed="0" w:uiPriority="0" w:name="Normal Table"/>
     <w:lsdException w:unhideWhenUsed="0" w:uiPriority="0" w:semiHidden="0" w:name="annotation subject"/>
     <w:lsdException w:unhideWhenUsed="0" w:uiPriority="0" w:semiHidden="0" w:name="Table Simple 1"/>
     <w:lsdException w:unhideWhenUsed="0" w:uiPriority="0" w:semiHidden="0" w:name="Table Simple 2"/>
@@ -1730,6 +1730,7 @@
   <w:style w:type="table" w:default="1" w:styleId="8">
     <w:name w:val="Normal Table"/>
     <w:semiHidden/>
+    <w:qFormat/>
     <w:uiPriority w:val="0"/>
     <w:tblPr>
       <w:tblLayout w:type="fixed"/>

</xml_diff>